<commit_message>
adicionando imagens do banco de dados relacional
</commit_message>
<xml_diff>
--- a/Explorando Universos de Dados.docx
+++ b/Explorando Universos de Dados.docx
@@ -1,12 +1,14 @@
 
 <file path=word/document.xml><?xml version="1.0" encoding="utf-8"?>
-<w:document xmlns:wpc="http://schemas.microsoft.com/office/word/2010/wordprocessingCanvas" xmlns:mc="http://schemas.openxmlformats.org/markup-compatibility/2006" xmlns:o="urn:schemas-microsoft-com:office:office" xmlns:r="http://schemas.openxmlformats.org/officeDocument/2006/relationships" xmlns:m="http://schemas.openxmlformats.org/officeDocument/2006/math" xmlns:v="urn:schemas-microsoft-com:vml" xmlns:wp14="http://schemas.microsoft.com/office/word/2010/wordprocessingDrawing" xmlns:wp="http://schemas.openxmlformats.org/drawingml/2006/wordprocessingDrawing" xmlns:w10="urn:schemas-microsoft-com:office:word" xmlns:w="http://schemas.openxmlformats.org/wordprocessingml/2006/main" xmlns:w14="http://schemas.microsoft.com/office/word/2010/wordml" xmlns:w15="http://schemas.microsoft.com/office/word/2012/wordml" xmlns:wpg="http://schemas.microsoft.com/office/word/2010/wordprocessingGroup" xmlns:wpi="http://schemas.microsoft.com/office/word/2010/wordprocessingInk" xmlns:wne="http://schemas.microsoft.com/office/word/2006/wordml" xmlns:wps="http://schemas.microsoft.com/office/word/2010/wordprocessingShape" xmlns:w16se="http://schemas.microsoft.com/office/word/2015/wordml/symex" xmlns:w16cid="http://schemas.microsoft.com/office/word/2016/wordml/cid" xmlns:w16="http://schemas.microsoft.com/office/word/2018/wordml" xmlns:w16cex="http://schemas.microsoft.com/office/word/2018/wordml/cex" xmlns:w16sdtdh="http://schemas.microsoft.com/office/word/2020/wordml/sdtdatahash" mc:Ignorable="w14 w15 wp14 w16se w16cid w16 w16cex w16sdtdh">
+<w:document xmlns:wpc="http://schemas.microsoft.com/office/word/2010/wordprocessingCanvas" xmlns:mc="http://schemas.openxmlformats.org/markup-compatibility/2006" xmlns:o="urn:schemas-microsoft-com:office:office" xmlns:r="http://schemas.openxmlformats.org/officeDocument/2006/relationships" xmlns:m="http://schemas.openxmlformats.org/officeDocument/2006/math" xmlns:v="urn:schemas-microsoft-com:vml" xmlns:wp14="http://schemas.microsoft.com/office/word/2010/wordprocessingDrawing" xmlns:wp="http://schemas.openxmlformats.org/drawingml/2006/wordprocessingDrawing" xmlns:w10="urn:schemas-microsoft-com:office:word" xmlns:w="http://schemas.openxmlformats.org/wordprocessingml/2006/main" xmlns:w14="http://schemas.microsoft.com/office/word/2010/wordml" xmlns:w15="http://schemas.microsoft.com/office/word/2012/wordml" xmlns:wpg="http://schemas.microsoft.com/office/word/2010/wordprocessingGroup" xmlns:wpi="http://schemas.microsoft.com/office/word/2010/wordprocessingInk" xmlns:wne="http://schemas.microsoft.com/office/word/2006/wordml" xmlns:wps="http://schemas.microsoft.com/office/word/2010/wordprocessingShape" xmlns:w16se="http://schemas.microsoft.com/office/word/2015/wordml/symex" xmlns:w16cid="http://schemas.microsoft.com/office/word/2016/wordml/cid" xmlns:w16="http://schemas.microsoft.com/office/word/2018/wordml" xmlns:w16cex="http://schemas.microsoft.com/office/word/2018/wordml/cex" xmlns:w16sdtdh="http://schemas.microsoft.com/office/word/2020/wordml/sdtdatahash" xmlns:a="http://schemas.openxmlformats.org/drawingml/2006/main" xmlns:pic="http://schemas.openxmlformats.org/drawingml/2006/picture" xmlns:a14="http://schemas.microsoft.com/office/drawing/2010/main" mc:Ignorable="w14 w15 wp14 w16se w16cid w16 w16cex w16sdtdh">
   <w:body>
     <w:p>
       <w:pPr>
         <w:pStyle w:val="Normal"/>
+        <w:spacing w:line="360" w:lineRule="auto"/>
         <w:jc w:val="center"/>
         <w:rPr>
+          <w:rFonts w:ascii="Arial" w:hAnsi="Arial" w:eastAsia="Arial" w:cs="Arial"/>
           <w:sz w:val="32"/>
           <w:szCs w:val="32"/>
         </w:rPr>
@@ -15,8 +17,10 @@
     <w:p>
       <w:pPr>
         <w:pStyle w:val="Normal"/>
+        <w:spacing w:line="360" w:lineRule="auto"/>
         <w:jc w:val="center"/>
         <w:rPr>
+          <w:rFonts w:ascii="Arial" w:hAnsi="Arial" w:eastAsia="Arial" w:cs="Arial"/>
           <w:sz w:val="32"/>
           <w:szCs w:val="32"/>
         </w:rPr>
@@ -25,8 +29,10 @@
     <w:p>
       <w:pPr>
         <w:pStyle w:val="Normal"/>
+        <w:spacing w:line="360" w:lineRule="auto"/>
         <w:jc w:val="center"/>
         <w:rPr>
+          <w:rFonts w:ascii="Arial" w:hAnsi="Arial" w:eastAsia="Arial" w:cs="Arial"/>
           <w:sz w:val="32"/>
           <w:szCs w:val="32"/>
         </w:rPr>
@@ -35,8 +41,10 @@
     <w:p>
       <w:pPr>
         <w:pStyle w:val="Normal"/>
+        <w:spacing w:line="360" w:lineRule="auto"/>
         <w:jc w:val="center"/>
         <w:rPr>
+          <w:rFonts w:ascii="Arial" w:hAnsi="Arial" w:eastAsia="Arial" w:cs="Arial"/>
           <w:sz w:val="32"/>
           <w:szCs w:val="32"/>
         </w:rPr>
@@ -45,8 +53,10 @@
     <w:p>
       <w:pPr>
         <w:pStyle w:val="Normal"/>
+        <w:spacing w:line="360" w:lineRule="auto"/>
         <w:jc w:val="center"/>
         <w:rPr>
+          <w:rFonts w:ascii="Arial" w:hAnsi="Arial" w:eastAsia="Arial" w:cs="Arial"/>
           <w:sz w:val="32"/>
           <w:szCs w:val="32"/>
         </w:rPr>
@@ -55,8 +65,10 @@
     <w:p>
       <w:pPr>
         <w:pStyle w:val="Normal"/>
+        <w:spacing w:line="360" w:lineRule="auto"/>
         <w:jc w:val="center"/>
         <w:rPr>
+          <w:rFonts w:ascii="Arial" w:hAnsi="Arial" w:eastAsia="Arial" w:cs="Arial"/>
           <w:sz w:val="32"/>
           <w:szCs w:val="32"/>
         </w:rPr>
@@ -65,8 +77,10 @@
     <w:p>
       <w:pPr>
         <w:pStyle w:val="Normal"/>
+        <w:spacing w:line="360" w:lineRule="auto"/>
         <w:jc w:val="center"/>
         <w:rPr>
+          <w:rFonts w:ascii="Arial" w:hAnsi="Arial" w:eastAsia="Arial" w:cs="Arial"/>
           <w:sz w:val="32"/>
           <w:szCs w:val="32"/>
         </w:rPr>
@@ -75,8 +89,10 @@
     <w:p>
       <w:pPr>
         <w:pStyle w:val="Normal"/>
+        <w:spacing w:line="360" w:lineRule="auto"/>
         <w:jc w:val="center"/>
         <w:rPr>
+          <w:rFonts w:ascii="Arial" w:hAnsi="Arial" w:eastAsia="Arial" w:cs="Arial"/>
           <w:sz w:val="32"/>
           <w:szCs w:val="32"/>
         </w:rPr>
@@ -85,132 +101,1258 @@
     <w:p>
       <w:pPr>
         <w:pStyle w:val="Normal"/>
+        <w:spacing w:line="360" w:lineRule="auto"/>
         <w:jc w:val="center"/>
         <w:rPr>
+          <w:rFonts w:ascii="Arial" w:hAnsi="Arial" w:eastAsia="Arial" w:cs="Arial"/>
+          <w:b w:val="1"/>
+          <w:bCs w:val="1"/>
           <w:sz w:val="32"/>
           <w:szCs w:val="32"/>
         </w:rPr>
       </w:pPr>
-    </w:p>
-    <w:p>
-      <w:pPr>
-        <w:pStyle w:val="Normal"/>
-        <w:jc w:val="center"/>
-        <w:rPr>
+      <w:r>
+        <w:rPr>
+          <w:rFonts w:ascii="Arial" w:hAnsi="Arial" w:eastAsia="Arial" w:cs="Arial"/>
+          <w:b w:val="1"/>
+          <w:bCs w:val="1"/>
           <w:sz w:val="32"/>
           <w:szCs w:val="32"/>
         </w:rPr>
-      </w:pPr>
-      <w:r>
-        <w:rPr>
+        <w:t>Explorando Universos de Dados: Relacional vs. Não Relacional</w:t>
+      </w:r>
+    </w:p>
+    <w:p>
+      <w:pPr>
+        <w:pStyle w:val="Normal"/>
+        <w:spacing w:line="360" w:lineRule="auto"/>
+        <w:jc w:val="center"/>
+        <w:rPr>
+          <w:rFonts w:ascii="Arial" w:hAnsi="Arial" w:eastAsia="Arial" w:cs="Arial"/>
+        </w:rPr>
+      </w:pPr>
+      <w:r>
+        <w:rPr>
+          <w:rFonts w:ascii="Arial" w:hAnsi="Arial" w:eastAsia="Arial" w:cs="Arial"/>
+        </w:rPr>
+        <w:t>Banco de dados relacional - 3º DSM</w:t>
+      </w:r>
+    </w:p>
+    <w:p>
+      <w:pPr>
+        <w:pStyle w:val="Normal"/>
+        <w:spacing w:line="360" w:lineRule="auto"/>
+        <w:rPr>
+          <w:rFonts w:ascii="Arial" w:hAnsi="Arial" w:eastAsia="Arial" w:cs="Arial"/>
+        </w:rPr>
+      </w:pPr>
+    </w:p>
+    <w:p>
+      <w:pPr>
+        <w:pStyle w:val="Normal"/>
+        <w:spacing w:line="360" w:lineRule="auto"/>
+        <w:rPr>
+          <w:rFonts w:ascii="Arial" w:hAnsi="Arial" w:eastAsia="Arial" w:cs="Arial"/>
+        </w:rPr>
+      </w:pPr>
+    </w:p>
+    <w:p>
+      <w:pPr>
+        <w:pStyle w:val="Normal"/>
+        <w:spacing w:line="360" w:lineRule="auto"/>
+        <w:rPr>
+          <w:rFonts w:ascii="Arial" w:hAnsi="Arial" w:eastAsia="Arial" w:cs="Arial"/>
+        </w:rPr>
+      </w:pPr>
+    </w:p>
+    <w:p>
+      <w:pPr>
+        <w:pStyle w:val="Normal"/>
+        <w:spacing w:line="360" w:lineRule="auto"/>
+        <w:rPr>
+          <w:rFonts w:ascii="Arial" w:hAnsi="Arial" w:eastAsia="Arial" w:cs="Arial"/>
+        </w:rPr>
+      </w:pPr>
+    </w:p>
+    <w:p>
+      <w:pPr>
+        <w:pStyle w:val="Normal"/>
+        <w:spacing w:line="360" w:lineRule="auto"/>
+        <w:rPr>
+          <w:rFonts w:ascii="Arial" w:hAnsi="Arial" w:eastAsia="Arial" w:cs="Arial"/>
+        </w:rPr>
+      </w:pPr>
+    </w:p>
+    <w:p>
+      <w:pPr>
+        <w:pStyle w:val="Normal"/>
+        <w:spacing w:line="360" w:lineRule="auto"/>
+        <w:rPr>
+          <w:rFonts w:ascii="Arial" w:hAnsi="Arial" w:eastAsia="Arial" w:cs="Arial"/>
+        </w:rPr>
+      </w:pPr>
+    </w:p>
+    <w:p>
+      <w:pPr>
+        <w:pStyle w:val="Normal"/>
+        <w:spacing w:line="360" w:lineRule="auto"/>
+        <w:rPr>
+          <w:rFonts w:ascii="Arial" w:hAnsi="Arial" w:eastAsia="Arial" w:cs="Arial"/>
+        </w:rPr>
+      </w:pPr>
+    </w:p>
+    <w:p>
+      <w:pPr>
+        <w:pStyle w:val="Normal"/>
+      </w:pPr>
+    </w:p>
+    <w:p>
+      <w:pPr>
+        <w:pStyle w:val="Normal"/>
+      </w:pPr>
+    </w:p>
+    <w:p>
+      <w:pPr>
+        <w:pStyle w:val="Normal"/>
+      </w:pPr>
+    </w:p>
+    <w:p>
+      <w:pPr>
+        <w:pStyle w:val="Normal"/>
+        <w:spacing w:line="360" w:lineRule="auto"/>
+        <w:rPr>
+          <w:rFonts w:ascii="Arial" w:hAnsi="Arial" w:eastAsia="Arial" w:cs="Arial"/>
+          <w:b w:val="1"/>
+          <w:bCs w:val="1"/>
+          <w:sz w:val="36"/>
+          <w:szCs w:val="36"/>
+        </w:rPr>
+      </w:pPr>
+      <w:r>
+        <w:rPr>
+          <w:rFonts w:ascii="Arial" w:hAnsi="Arial" w:eastAsia="Arial" w:cs="Arial"/>
+          <w:b w:val="1"/>
+          <w:bCs w:val="1"/>
+          <w:sz w:val="36"/>
+          <w:szCs w:val="36"/>
+        </w:rPr>
+        <w:t>Banco de dados Relacional</w:t>
+      </w:r>
+    </w:p>
+    <w:p>
+      <w:pPr>
+        <w:pStyle w:val="Normal"/>
+        <w:spacing w:line="360" w:lineRule="auto"/>
+        <w:ind w:firstLine="708"/>
+        <w:jc w:val="both"/>
+        <w:rPr>
+          <w:rFonts w:ascii="Arial" w:hAnsi="Arial" w:eastAsia="Arial" w:cs="Arial"/>
+          <w:sz w:val="24"/>
+          <w:szCs w:val="24"/>
+        </w:rPr>
+      </w:pPr>
+      <w:r>
+        <w:rPr>
+          <w:rFonts w:ascii="Arial" w:hAnsi="Arial" w:eastAsia="Arial" w:cs="Arial"/>
+          <w:sz w:val="24"/>
+          <w:szCs w:val="24"/>
+        </w:rPr>
+        <w:t>Bancos de dados relacionais organizam dados em tabelas interconectadas, seguindo um modelo estruturado que facilita a integridade e a precisão dos dados. Utilizam a linguagem SQL para manipulação de dados, destacando-se em aplicações onde a consistência e as relações entre os dados são cruciais. Sua abordagem tabular e a garantia de transações confiáveis os tornam ideais para sistemas financeiros, de gestão empresarial e outras áreas que demandam alta confiabilidade.</w:t>
+      </w:r>
+    </w:p>
+    <w:p>
+      <w:pPr>
+        <w:pStyle w:val="Normal"/>
+        <w:spacing w:line="360" w:lineRule="auto"/>
+        <w:ind w:firstLine="0"/>
+        <w:jc w:val="both"/>
+        <w:rPr>
+          <w:rFonts w:ascii="Arial" w:hAnsi="Arial" w:eastAsia="Arial" w:cs="Arial"/>
+          <w:b w:val="1"/>
+          <w:bCs w:val="1"/>
+          <w:sz w:val="28"/>
+          <w:szCs w:val="28"/>
+        </w:rPr>
+      </w:pPr>
+      <w:r>
+        <w:rPr>
+          <w:rFonts w:ascii="Arial" w:hAnsi="Arial" w:eastAsia="Arial" w:cs="Arial"/>
+          <w:b w:val="1"/>
+          <w:bCs w:val="1"/>
+          <w:sz w:val="28"/>
+          <w:szCs w:val="28"/>
+        </w:rPr>
+        <w:t>Vantagem:</w:t>
+      </w:r>
+    </w:p>
+    <w:p>
+      <w:pPr>
+        <w:pStyle w:val="Normal"/>
+        <w:suppressLineNumbers w:val="0"/>
+        <w:bidi w:val="0"/>
+        <w:spacing w:before="0" w:beforeAutospacing="off" w:after="160" w:afterAutospacing="off" w:line="360" w:lineRule="auto"/>
+        <w:ind w:left="0" w:right="0" w:firstLine="708"/>
+        <w:jc w:val="both"/>
+        <w:rPr>
+          <w:rFonts w:ascii="Arial" w:hAnsi="Arial" w:eastAsia="Arial" w:cs="Arial"/>
+          <w:sz w:val="24"/>
+          <w:szCs w:val="24"/>
+        </w:rPr>
+      </w:pPr>
+      <w:r>
+        <w:rPr>
+          <w:rFonts w:ascii="Arial" w:hAnsi="Arial" w:eastAsia="Arial" w:cs="Arial"/>
+          <w:sz w:val="24"/>
+          <w:szCs w:val="24"/>
+        </w:rPr>
+        <w:t>O modelo relacional de bancos de dados oferece estruturação rigorosa através de tabelas, garantindo a integridade dos dados com relações claramente definidas. Sua principal vantagem é a facilidade de manutenção da consistência dos dados, suportada por um conjunto robusto de regras de transação (ACID) que asseguram confiabilidade nas operações. Além disso, a padronização da linguagem SQL permite consultas complexas e a manipulação de dados de maneira eficiente e amplamente compreendida, tornando-o ideal para sistemas onde a precisão e a segurança dos dados são críticas.</w:t>
+      </w:r>
+    </w:p>
+    <w:p>
+      <w:pPr>
+        <w:pStyle w:val="Normal"/>
+        <w:spacing w:line="360" w:lineRule="auto"/>
+        <w:ind w:firstLine="0"/>
+        <w:jc w:val="both"/>
+        <w:rPr>
+          <w:rFonts w:ascii="Arial" w:hAnsi="Arial" w:eastAsia="Arial" w:cs="Arial"/>
+          <w:b w:val="1"/>
+          <w:bCs w:val="1"/>
+          <w:sz w:val="28"/>
+          <w:szCs w:val="28"/>
+        </w:rPr>
+      </w:pPr>
+      <w:r>
+        <w:rPr>
+          <w:rFonts w:ascii="Arial" w:hAnsi="Arial" w:eastAsia="Arial" w:cs="Arial"/>
+          <w:b w:val="1"/>
+          <w:bCs w:val="1"/>
+          <w:sz w:val="28"/>
+          <w:szCs w:val="28"/>
+        </w:rPr>
+        <w:t>Desvantagem:</w:t>
+      </w:r>
+    </w:p>
+    <w:p>
+      <w:pPr>
+        <w:pStyle w:val="Normal"/>
+        <w:bidi w:val="0"/>
+        <w:spacing w:before="0" w:beforeAutospacing="off" w:after="160" w:afterAutospacing="off" w:line="360" w:lineRule="auto"/>
+        <w:ind w:left="0" w:right="0" w:firstLine="708"/>
+        <w:jc w:val="both"/>
+        <w:rPr>
+          <w:rFonts w:ascii="Arial" w:hAnsi="Arial" w:eastAsia="Arial" w:cs="Arial"/>
+          <w:sz w:val="24"/>
+          <w:szCs w:val="24"/>
+        </w:rPr>
+      </w:pPr>
+      <w:r>
+        <w:rPr>
+          <w:rFonts w:ascii="Arial" w:hAnsi="Arial" w:eastAsia="Arial" w:cs="Arial"/>
+          <w:sz w:val="24"/>
+          <w:szCs w:val="24"/>
+        </w:rPr>
+        <w:t xml:space="preserve">Uma das principais desvantagens do modelo relacional é sua limitação em escalabilidade horizontal, o que pode ser um desafio em aplicações de grande volume de dados ou que requerem alta disponibilidade. Além disso, a estrutura rígida das tabelas pode dificultar a adaptação a mudanças rápidas nos requisitos de dados, tornando a evolução dos esquemas mais complexa e demorada. Essa rigidez também pode não ser ideal para o armazenamento e a manipulação de dados não estruturados ou </w:t>
+      </w:r>
+      <w:r>
+        <w:rPr>
+          <w:rFonts w:ascii="Arial" w:hAnsi="Arial" w:eastAsia="Arial" w:cs="Arial"/>
+          <w:sz w:val="24"/>
+          <w:szCs w:val="24"/>
+        </w:rPr>
+        <w:t>semiestruturados</w:t>
+      </w:r>
+      <w:r>
+        <w:rPr>
+          <w:rFonts w:ascii="Arial" w:hAnsi="Arial" w:eastAsia="Arial" w:cs="Arial"/>
+          <w:sz w:val="24"/>
+          <w:szCs w:val="24"/>
+        </w:rPr>
+        <w:t>, comuns em cenários de big data e aplicações web modernas.</w:t>
+      </w:r>
+    </w:p>
+    <w:p>
+      <w:pPr>
+        <w:pStyle w:val="Normal"/>
+        <w:bidi w:val="0"/>
+        <w:spacing w:line="360" w:lineRule="auto"/>
+      </w:pPr>
+    </w:p>
+    <w:p>
+      <w:pPr>
+        <w:pStyle w:val="Normal"/>
+        <w:bidi w:val="0"/>
+        <w:spacing w:line="360" w:lineRule="auto"/>
+      </w:pPr>
+    </w:p>
+    <w:p>
+      <w:pPr>
+        <w:pStyle w:val="Normal"/>
+        <w:spacing w:line="360" w:lineRule="auto"/>
+        <w:rPr>
+          <w:rFonts w:ascii="Arial" w:hAnsi="Arial" w:eastAsia="Arial" w:cs="Arial"/>
+          <w:b w:val="1"/>
+          <w:bCs w:val="1"/>
+          <w:sz w:val="36"/>
+          <w:szCs w:val="36"/>
+        </w:rPr>
+      </w:pPr>
+      <w:r>
+        <w:rPr>
+          <w:rFonts w:ascii="Arial" w:hAnsi="Arial" w:eastAsia="Arial" w:cs="Arial"/>
+          <w:b w:val="1"/>
+          <w:bCs w:val="1"/>
+          <w:sz w:val="36"/>
+          <w:szCs w:val="36"/>
+        </w:rPr>
+        <w:t>Banco de dados não relacional</w:t>
+      </w:r>
+    </w:p>
+    <w:p>
+      <w:pPr>
+        <w:pStyle w:val="Normal"/>
+        <w:suppressLineNumbers w:val="0"/>
+        <w:bidi w:val="0"/>
+        <w:spacing w:before="0" w:beforeAutospacing="off" w:after="160" w:afterAutospacing="off" w:line="360" w:lineRule="auto"/>
+        <w:ind w:left="0" w:right="0" w:firstLine="708"/>
+        <w:jc w:val="both"/>
+        <w:rPr>
+          <w:rFonts w:ascii="Arial" w:hAnsi="Arial" w:eastAsia="Arial" w:cs="Arial"/>
+          <w:sz w:val="24"/>
+          <w:szCs w:val="24"/>
+        </w:rPr>
+      </w:pPr>
+      <w:r>
+        <w:rPr>
+          <w:rFonts w:ascii="Arial" w:hAnsi="Arial" w:eastAsia="Arial" w:cs="Arial"/>
+          <w:sz w:val="24"/>
+          <w:szCs w:val="24"/>
+        </w:rPr>
+        <w:t xml:space="preserve">Bancos de dados não relacionais, conhecidos como </w:t>
+      </w:r>
+      <w:r>
+        <w:rPr>
+          <w:rFonts w:ascii="Arial" w:hAnsi="Arial" w:eastAsia="Arial" w:cs="Arial"/>
+          <w:sz w:val="24"/>
+          <w:szCs w:val="24"/>
+        </w:rPr>
+        <w:t>NoSQL</w:t>
+      </w:r>
+      <w:r>
+        <w:rPr>
+          <w:rFonts w:ascii="Arial" w:hAnsi="Arial" w:eastAsia="Arial" w:cs="Arial"/>
+          <w:sz w:val="24"/>
+          <w:szCs w:val="24"/>
+        </w:rPr>
+        <w:t xml:space="preserve">, oferecem uma abordagem flexível para o armazenamento e a gestão de dados. Diferentemente dos sistemas relacionais, eles podem armazenar dados não estruturados ou </w:t>
+      </w:r>
+      <w:r>
+        <w:rPr>
+          <w:rFonts w:ascii="Arial" w:hAnsi="Arial" w:eastAsia="Arial" w:cs="Arial"/>
+          <w:sz w:val="24"/>
+          <w:szCs w:val="24"/>
+        </w:rPr>
+        <w:t>semiestruturados</w:t>
+      </w:r>
+      <w:r>
+        <w:rPr>
+          <w:rFonts w:ascii="Arial" w:hAnsi="Arial" w:eastAsia="Arial" w:cs="Arial"/>
+          <w:sz w:val="24"/>
+          <w:szCs w:val="24"/>
+        </w:rPr>
+        <w:t>, como documentos, pares chave-valor, grafos e colunas, adaptando-se facilmente a diversas necessidades de dados. Essa flexibilidade é ideal para aplicações que requerem escalabilidade horizontal, performance para grandes volumes de dados e uma modelagem que não se encaixa estritamente em tabelas. Os bancos de dados não relacionais são especialmente úteis em contextos de big data, aplicações web em larga escala e sistemas que necessitam de rápida evolução dos esquemas de dados.</w:t>
+      </w:r>
+    </w:p>
+    <w:p>
+      <w:pPr>
+        <w:pStyle w:val="Normal"/>
+        <w:spacing w:line="360" w:lineRule="auto"/>
+        <w:ind w:firstLine="0"/>
+        <w:jc w:val="both"/>
+        <w:rPr>
+          <w:rFonts w:ascii="Arial" w:hAnsi="Arial" w:eastAsia="Arial" w:cs="Arial"/>
+          <w:b w:val="1"/>
+          <w:bCs w:val="1"/>
+          <w:sz w:val="28"/>
+          <w:szCs w:val="28"/>
+        </w:rPr>
+      </w:pPr>
+      <w:r>
+        <w:rPr>
+          <w:rFonts w:ascii="Arial" w:hAnsi="Arial" w:eastAsia="Arial" w:cs="Arial"/>
+          <w:b w:val="1"/>
+          <w:bCs w:val="1"/>
+          <w:sz w:val="28"/>
+          <w:szCs w:val="28"/>
+        </w:rPr>
+        <w:t>Vantagem:</w:t>
+      </w:r>
+    </w:p>
+    <w:p>
+      <w:pPr>
+        <w:pStyle w:val="Normal"/>
+        <w:bidi w:val="0"/>
+        <w:spacing w:before="0" w:beforeAutospacing="off" w:after="160" w:afterAutospacing="off" w:line="360" w:lineRule="auto"/>
+        <w:ind w:left="0" w:right="0" w:firstLine="708"/>
+        <w:jc w:val="both"/>
+        <w:rPr>
+          <w:rFonts w:ascii="Arial" w:hAnsi="Arial" w:eastAsia="Arial" w:cs="Arial"/>
+          <w:sz w:val="24"/>
+          <w:szCs w:val="24"/>
+        </w:rPr>
+      </w:pPr>
+      <w:r>
+        <w:rPr>
+          <w:rFonts w:ascii="Arial" w:hAnsi="Arial" w:eastAsia="Arial" w:cs="Arial"/>
+          <w:sz w:val="24"/>
+          <w:szCs w:val="24"/>
+        </w:rPr>
+        <w:t xml:space="preserve">Bancos de dados não relacionais, ou </w:t>
+      </w:r>
+      <w:r>
+        <w:rPr>
+          <w:rFonts w:ascii="Arial" w:hAnsi="Arial" w:eastAsia="Arial" w:cs="Arial"/>
+          <w:sz w:val="24"/>
+          <w:szCs w:val="24"/>
+        </w:rPr>
+        <w:t>NoSQL</w:t>
+      </w:r>
+      <w:r>
+        <w:rPr>
+          <w:rFonts w:ascii="Arial" w:hAnsi="Arial" w:eastAsia="Arial" w:cs="Arial"/>
+          <w:sz w:val="24"/>
+          <w:szCs w:val="24"/>
+        </w:rPr>
+        <w:t>, oferecem uma série de vantagens em comparação com os sistemas relacionais tradicionais. Sua flexibilidade é uma das principais vantagens, permitindo o armazenamento de uma ampla variedade de tipos de dados, desde documentos e grafos até pares chave-valor. Além disso, esses sistemas são altamente escaláveis e podem lidar com volumes massivos de dados com facilidade, graças à sua capacidade de distribuição horizontal. Outra vantagem é a capacidade de evoluir esquemas de dados de forma dinâmica, sem a necessidade de parar o sistema ou realizar migrações complexas. Essas características fazem dos bancos de dados não relacionais uma escolha popular para aplicativos modernos que exigem agilidade, escalabilidade e suporte para diferentes tipos de dados.</w:t>
+      </w:r>
+    </w:p>
+    <w:p>
+      <w:pPr>
+        <w:pStyle w:val="Normal"/>
+        <w:spacing w:line="360" w:lineRule="auto"/>
+        <w:ind w:firstLine="0"/>
+        <w:jc w:val="both"/>
+        <w:rPr>
+          <w:rFonts w:ascii="Arial" w:hAnsi="Arial" w:eastAsia="Arial" w:cs="Arial"/>
+          <w:b w:val="1"/>
+          <w:bCs w:val="1"/>
+          <w:sz w:val="28"/>
+          <w:szCs w:val="28"/>
+        </w:rPr>
+      </w:pPr>
+      <w:r>
+        <w:rPr>
+          <w:rFonts w:ascii="Arial" w:hAnsi="Arial" w:eastAsia="Arial" w:cs="Arial"/>
+          <w:b w:val="1"/>
+          <w:bCs w:val="1"/>
+          <w:sz w:val="28"/>
+          <w:szCs w:val="28"/>
+        </w:rPr>
+        <w:t>Desvant</w:t>
+      </w:r>
+      <w:r>
+        <w:rPr>
+          <w:rFonts w:ascii="Arial" w:hAnsi="Arial" w:eastAsia="Arial" w:cs="Arial"/>
+          <w:b w:val="1"/>
+          <w:bCs w:val="1"/>
+          <w:sz w:val="28"/>
+          <w:szCs w:val="28"/>
+        </w:rPr>
+        <w:t>agem</w:t>
+      </w:r>
+      <w:r>
+        <w:rPr>
+          <w:rFonts w:ascii="Arial" w:hAnsi="Arial" w:eastAsia="Arial" w:cs="Arial"/>
+          <w:b w:val="1"/>
+          <w:bCs w:val="1"/>
+          <w:sz w:val="28"/>
+          <w:szCs w:val="28"/>
+        </w:rPr>
+        <w:t>:</w:t>
+      </w:r>
+    </w:p>
+    <w:p>
+      <w:pPr>
+        <w:pStyle w:val="Normal"/>
+        <w:suppressLineNumbers w:val="0"/>
+        <w:bidi w:val="0"/>
+        <w:spacing w:before="0" w:beforeAutospacing="off" w:after="160" w:afterAutospacing="off" w:line="360" w:lineRule="auto"/>
+        <w:ind w:left="0" w:right="0" w:firstLine="708"/>
+        <w:jc w:val="both"/>
+        <w:rPr>
+          <w:rFonts w:ascii="Arial" w:hAnsi="Arial" w:eastAsia="Arial" w:cs="Arial"/>
+          <w:sz w:val="24"/>
+          <w:szCs w:val="24"/>
+          <w:u w:val="none"/>
+        </w:rPr>
+      </w:pPr>
+      <w:r>
+        <w:rPr>
+          <w:rFonts w:ascii="Arial" w:hAnsi="Arial" w:eastAsia="Arial" w:cs="Arial"/>
+          <w:sz w:val="24"/>
+          <w:szCs w:val="24"/>
+          <w:u w:val="none"/>
+        </w:rPr>
+        <w:t>apresentam algumas desvantagens. Uma das principais é a falta de suporte para operações complexas de consulta, especialmente em comparação com a linguagem SQL utilizada em bancos de dados relacionais. Isso pode dificultar a execução de consultas ad hoc e a análise de dados. Além disso, a consistência eventual, comumente usada em sistemas não relacionais distribuídos, pode resultar em problemas de consistência de dados em cenários de alta concorrência. Além disso, a curva de aprendizado para usar bancos de dados não relacionais pode ser íngreme, especialmente para desenvolvedores acostumados com modelos relacionais tradicionais. Por fim, a falta de um padrão unificado para bancos de dados não relacionais pode tornar a escolha da tecnologia certa uma tarefa desafiadora. Essas desvantagens devem ser consideradas ao decidir se um banco de dados não relacional é a escolha certa para um projeto específico.</w:t>
+      </w:r>
+    </w:p>
+    <w:p>
+      <w:pPr>
+        <w:pStyle w:val="Normal"/>
+        <w:suppressLineNumbers w:val="0"/>
+        <w:bidi w:val="0"/>
+        <w:spacing w:before="0" w:beforeAutospacing="off" w:after="160" w:afterAutospacing="off" w:line="360" w:lineRule="auto"/>
+        <w:ind w:left="0" w:right="0" w:firstLine="0"/>
+        <w:jc w:val="both"/>
+        <w:rPr>
+          <w:rFonts w:ascii="Arial" w:hAnsi="Arial" w:eastAsia="Arial" w:cs="Arial"/>
+          <w:sz w:val="20"/>
+          <w:szCs w:val="20"/>
+        </w:rPr>
+      </w:pPr>
+    </w:p>
+    <w:p>
+      <w:pPr>
+        <w:pStyle w:val="Normal"/>
+        <w:suppressLineNumbers w:val="0"/>
+        <w:bidi w:val="0"/>
+        <w:spacing w:before="0" w:beforeAutospacing="off" w:after="160" w:afterAutospacing="off" w:line="360" w:lineRule="auto"/>
+        <w:ind w:left="0" w:right="0" w:firstLine="0"/>
+        <w:jc w:val="center"/>
+        <w:rPr>
+          <w:rFonts w:ascii="Arial" w:hAnsi="Arial" w:eastAsia="Arial" w:cs="Arial"/>
+          <w:b w:val="1"/>
+          <w:bCs w:val="1"/>
           <w:sz w:val="32"/>
           <w:szCs w:val="32"/>
         </w:rPr>
-        <w:t>Explorando Universos de Dados: Relacional vs. Não Relacional</w:t>
-      </w:r>
-    </w:p>
-    <w:p>
-      <w:pPr>
-        <w:pStyle w:val="Normal"/>
+      </w:pPr>
+      <w:r>
+        <w:rPr>
+          <w:rFonts w:ascii="Arial" w:hAnsi="Arial" w:eastAsia="Arial" w:cs="Arial"/>
+          <w:b w:val="1"/>
+          <w:bCs w:val="1"/>
+          <w:sz w:val="32"/>
+          <w:szCs w:val="32"/>
+        </w:rPr>
+        <w:t>EXEMPLOS</w:t>
+      </w:r>
+    </w:p>
+    <w:p>
+      <w:pPr>
+        <w:pStyle w:val="Normal"/>
+        <w:suppressLineNumbers w:val="0"/>
+        <w:bidi w:val="0"/>
+        <w:spacing w:before="0" w:beforeAutospacing="off" w:after="160" w:afterAutospacing="off" w:line="360" w:lineRule="auto"/>
+        <w:ind w:left="0" w:right="0" w:firstLine="0"/>
+        <w:jc w:val="left"/>
+        <w:rPr>
+          <w:rFonts w:ascii="Arial" w:hAnsi="Arial" w:eastAsia="Arial" w:cs="Arial"/>
+          <w:b w:val="1"/>
+          <w:bCs w:val="1"/>
+          <w:sz w:val="28"/>
+          <w:szCs w:val="28"/>
+        </w:rPr>
+      </w:pPr>
+      <w:r>
+        <w:rPr>
+          <w:rFonts w:ascii="Arial" w:hAnsi="Arial" w:eastAsia="Arial" w:cs="Arial"/>
+          <w:b w:val="1"/>
+          <w:bCs w:val="1"/>
+          <w:sz w:val="28"/>
+          <w:szCs w:val="28"/>
+        </w:rPr>
+        <w:t>Mercado Livre</w:t>
+      </w:r>
+    </w:p>
+    <w:p>
+      <w:pPr>
+        <w:pStyle w:val="Normal"/>
+        <w:suppressLineNumbers w:val="0"/>
+        <w:bidi w:val="0"/>
+        <w:spacing w:before="0" w:beforeAutospacing="off" w:after="160" w:afterAutospacing="off" w:line="360" w:lineRule="auto"/>
+        <w:ind w:left="0" w:right="0" w:firstLine="0"/>
+        <w:jc w:val="both"/>
+        <w:rPr>
+          <w:rFonts w:ascii="Arial" w:hAnsi="Arial" w:eastAsia="Arial" w:cs="Arial"/>
+          <w:sz w:val="24"/>
+          <w:szCs w:val="24"/>
+        </w:rPr>
+      </w:pPr>
+      <w:r>
+        <w:rPr>
+          <w:rFonts w:ascii="Arial" w:hAnsi="Arial" w:eastAsia="Arial" w:cs="Arial"/>
+          <w:b w:val="1"/>
+          <w:bCs w:val="1"/>
+          <w:sz w:val="24"/>
+          <w:szCs w:val="24"/>
+        </w:rPr>
+        <w:t>Tabelas</w:t>
+      </w:r>
+      <w:r>
+        <w:rPr>
+          <w:rFonts w:ascii="Arial" w:hAnsi="Arial" w:eastAsia="Arial" w:cs="Arial"/>
+          <w:sz w:val="24"/>
+          <w:szCs w:val="24"/>
+        </w:rPr>
+        <w:t>: Compras, Favoritos, Produto, Usuário, Vendedor</w:t>
+      </w:r>
+    </w:p>
+    <w:p>
+      <w:pPr>
+        <w:pStyle w:val="Normal"/>
+        <w:spacing w:line="360" w:lineRule="auto"/>
+        <w:rPr>
+          <w:rFonts w:ascii="Arial" w:hAnsi="Arial" w:eastAsia="Arial" w:cs="Arial"/>
+          <w:sz w:val="24"/>
+          <w:szCs w:val="24"/>
+        </w:rPr>
+      </w:pPr>
+      <w:r>
+        <w:rPr>
+          <w:rFonts w:ascii="Arial" w:hAnsi="Arial" w:eastAsia="Arial" w:cs="Arial"/>
+          <w:sz w:val="24"/>
+          <w:szCs w:val="24"/>
+        </w:rPr>
+        <w:t>Relacional:</w:t>
+      </w:r>
+    </w:p>
+    <w:p>
+      <w:pPr>
+        <w:pStyle w:val="Normal"/>
+        <w:spacing w:line="360" w:lineRule="auto"/>
         <w:jc w:val="center"/>
       </w:pPr>
       <w:r>
-        <w:rPr/>
-        <w:t>Banco de dados relacional - 3º DSM</w:t>
-      </w:r>
-    </w:p>
-    <w:p>
-      <w:pPr>
-        <w:pStyle w:val="Normal"/>
-      </w:pPr>
-    </w:p>
-    <w:p>
-      <w:pPr>
-        <w:pStyle w:val="Normal"/>
-      </w:pPr>
-    </w:p>
-    <w:p>
-      <w:pPr>
-        <w:pStyle w:val="Normal"/>
-      </w:pPr>
-    </w:p>
-    <w:p>
-      <w:pPr>
-        <w:pStyle w:val="Normal"/>
-      </w:pPr>
-    </w:p>
-    <w:p>
-      <w:pPr>
-        <w:pStyle w:val="Normal"/>
-      </w:pPr>
-    </w:p>
-    <w:p>
-      <w:pPr>
-        <w:pStyle w:val="Normal"/>
-      </w:pPr>
-    </w:p>
-    <w:p>
-      <w:pPr>
-        <w:pStyle w:val="Normal"/>
-      </w:pPr>
-    </w:p>
-    <w:p>
-      <w:pPr>
-        <w:pStyle w:val="Normal"/>
-      </w:pPr>
-    </w:p>
-    <w:p>
-      <w:pPr>
-        <w:pStyle w:val="Normal"/>
-      </w:pPr>
-    </w:p>
-    <w:p>
-      <w:pPr>
-        <w:pStyle w:val="Normal"/>
-      </w:pPr>
-    </w:p>
-    <w:p>
-      <w:pPr>
-        <w:pStyle w:val="Normal"/>
-      </w:pPr>
-    </w:p>
-    <w:p>
-      <w:pPr>
-        <w:pStyle w:val="Normal"/>
-      </w:pPr>
-    </w:p>
-    <w:p>
-      <w:pPr>
-        <w:pStyle w:val="Normal"/>
-      </w:pPr>
-    </w:p>
-    <w:p>
-      <w:pPr>
-        <w:pStyle w:val="Normal"/>
-      </w:pPr>
-    </w:p>
-    <w:p>
-      <w:pPr>
-        <w:pStyle w:val="Normal"/>
-      </w:pPr>
-    </w:p>
-    <w:p>
-      <w:pPr>
-        <w:pStyle w:val="Normal"/>
+        <w:drawing>
+          <wp:inline wp14:editId="31BBE412" wp14:anchorId="2DDE4672">
+            <wp:extent cx="3965796" cy="2256743"/>
+            <wp:effectExtent l="0" t="0" r="0" b="0"/>
+            <wp:docPr id="897602903" name="" title=""/>
+            <wp:cNvGraphicFramePr>
+              <a:graphicFrameLocks noChangeAspect="1"/>
+            </wp:cNvGraphicFramePr>
+            <a:graphic>
+              <a:graphicData uri="http://schemas.openxmlformats.org/drawingml/2006/picture">
+                <pic:pic>
+                  <pic:nvPicPr>
+                    <pic:cNvPr id="0" name=""/>
+                    <pic:cNvPicPr/>
+                  </pic:nvPicPr>
+                  <pic:blipFill>
+                    <a:blip r:embed="Rdabfd9b97b354923">
+                      <a:extLst>
+                        <a:ext xmlns:a="http://schemas.openxmlformats.org/drawingml/2006/main" uri="{28A0092B-C50C-407E-A947-70E740481C1C}">
+                          <a14:useLocalDpi val="0"/>
+                        </a:ext>
+                      </a:extLst>
+                    </a:blip>
+                    <a:stretch>
+                      <a:fillRect/>
+                    </a:stretch>
+                  </pic:blipFill>
+                  <pic:spPr>
+                    <a:xfrm>
+                      <a:off x="0" y="0"/>
+                      <a:ext cx="3965796" cy="2256743"/>
+                    </a:xfrm>
+                    <a:prstGeom prst="rect">
+                      <a:avLst/>
+                    </a:prstGeom>
+                  </pic:spPr>
+                </pic:pic>
+              </a:graphicData>
+            </a:graphic>
+          </wp:inline>
+        </w:drawing>
+      </w:r>
+    </w:p>
+    <w:p>
+      <w:pPr>
+        <w:pStyle w:val="Normal"/>
+        <w:spacing w:line="360" w:lineRule="auto"/>
+        <w:rPr>
+          <w:rFonts w:ascii="Arial" w:hAnsi="Arial" w:eastAsia="Arial" w:cs="Arial"/>
+          <w:sz w:val="24"/>
+          <w:szCs w:val="24"/>
+        </w:rPr>
+      </w:pPr>
+      <w:r>
+        <w:rPr>
+          <w:rFonts w:ascii="Arial" w:hAnsi="Arial" w:eastAsia="Arial" w:cs="Arial"/>
+          <w:sz w:val="24"/>
+          <w:szCs w:val="24"/>
+        </w:rPr>
+        <w:t>Não Relacional:</w:t>
+      </w:r>
+    </w:p>
+    <w:p>
+      <w:pPr>
+        <w:pStyle w:val="Normal"/>
+        <w:spacing w:line="360" w:lineRule="auto"/>
+        <w:rPr>
+          <w:rFonts w:ascii="Arial" w:hAnsi="Arial" w:eastAsia="Arial" w:cs="Arial"/>
+        </w:rPr>
+      </w:pPr>
+    </w:p>
+    <w:p>
+      <w:pPr>
+        <w:spacing w:line="360" w:lineRule="auto"/>
+      </w:pPr>
+      <w:r>
+        <w:br w:type="page"/>
+      </w:r>
+    </w:p>
+    <w:p>
+      <w:pPr>
+        <w:pStyle w:val="Normal"/>
+        <w:spacing w:line="360" w:lineRule="auto"/>
+        <w:ind w:firstLine="708"/>
+        <w:jc w:val="both"/>
+        <w:rPr>
+          <w:rFonts w:ascii="Arial" w:hAnsi="Arial" w:eastAsia="Arial" w:cs="Arial"/>
+          <w:sz w:val="24"/>
+          <w:szCs w:val="24"/>
+        </w:rPr>
+      </w:pPr>
+      <w:r>
+        <w:rPr>
+          <w:rFonts w:ascii="Arial" w:hAnsi="Arial" w:eastAsia="Arial" w:cs="Arial"/>
+          <w:sz w:val="24"/>
+          <w:szCs w:val="24"/>
+        </w:rPr>
+        <w:t>O uso de um banco de dados não relacional pelo Mercado Livre oferece diversas vantagens:</w:t>
+      </w:r>
+    </w:p>
+    <w:p>
+      <w:pPr>
+        <w:pStyle w:val="Normal"/>
+        <w:spacing w:line="360" w:lineRule="auto"/>
+        <w:jc w:val="both"/>
+        <w:rPr>
+          <w:rFonts w:ascii="Arial" w:hAnsi="Arial" w:eastAsia="Arial" w:cs="Arial"/>
+          <w:sz w:val="24"/>
+          <w:szCs w:val="24"/>
+        </w:rPr>
+      </w:pPr>
+      <w:r>
+        <w:rPr>
+          <w:rFonts w:ascii="Arial" w:hAnsi="Arial" w:eastAsia="Arial" w:cs="Arial"/>
+          <w:b w:val="1"/>
+          <w:bCs w:val="1"/>
+          <w:sz w:val="24"/>
+          <w:szCs w:val="24"/>
+        </w:rPr>
+        <w:t>Escalabilidade Horizontal</w:t>
+      </w:r>
+      <w:r>
+        <w:rPr>
+          <w:rFonts w:ascii="Arial" w:hAnsi="Arial" w:eastAsia="Arial" w:cs="Arial"/>
+          <w:sz w:val="24"/>
+          <w:szCs w:val="24"/>
+        </w:rPr>
+        <w:t>: Bancos de dados não relacionais são altamente escaláveis horizontalmente, o que significa que podem lidar facilmente com um aumento significativo no volume de dados e tráfego sem comprometer o desempenho. Isso é crucial para plataformas como o Mercado Livre, que experimentam picos de tráfego durante períodos de alta demanda, como feriados e promoções.</w:t>
+      </w:r>
+    </w:p>
+    <w:p>
+      <w:pPr>
+        <w:pStyle w:val="Normal"/>
+        <w:spacing w:line="360" w:lineRule="auto"/>
+        <w:jc w:val="both"/>
+        <w:rPr>
+          <w:rFonts w:ascii="Arial" w:hAnsi="Arial" w:eastAsia="Arial" w:cs="Arial"/>
+          <w:sz w:val="24"/>
+          <w:szCs w:val="24"/>
+        </w:rPr>
+      </w:pPr>
+      <w:r>
+        <w:rPr>
+          <w:rFonts w:ascii="Arial" w:hAnsi="Arial" w:eastAsia="Arial" w:cs="Arial"/>
+          <w:b w:val="1"/>
+          <w:bCs w:val="1"/>
+          <w:sz w:val="24"/>
+          <w:szCs w:val="24"/>
+        </w:rPr>
+        <w:t>Modelagem Flexível de Dados:</w:t>
+      </w:r>
+      <w:r>
+        <w:rPr>
+          <w:rFonts w:ascii="Arial" w:hAnsi="Arial" w:eastAsia="Arial" w:cs="Arial"/>
+          <w:sz w:val="24"/>
+          <w:szCs w:val="24"/>
+        </w:rPr>
+        <w:t xml:space="preserve"> Os bancos de dados não relacionais permitem uma modelagem de dados mais flexível, o que é especialmente benéfico para empresas que precisam lidar com dados variados e não estruturados. No caso do Mercado Livre, que lida com uma ampla gama de produtos e informações de diferentes tipos, essa flexibilidade é essencial para a eficiência do sistema.</w:t>
+      </w:r>
+    </w:p>
+    <w:p>
+      <w:pPr>
+        <w:pStyle w:val="Normal"/>
+        <w:spacing w:line="360" w:lineRule="auto"/>
+        <w:jc w:val="both"/>
+        <w:rPr>
+          <w:rFonts w:ascii="Arial" w:hAnsi="Arial" w:eastAsia="Arial" w:cs="Arial"/>
+          <w:sz w:val="24"/>
+          <w:szCs w:val="24"/>
+        </w:rPr>
+      </w:pPr>
+      <w:r>
+        <w:rPr>
+          <w:rFonts w:ascii="Arial" w:hAnsi="Arial" w:eastAsia="Arial" w:cs="Arial"/>
+          <w:b w:val="1"/>
+          <w:bCs w:val="1"/>
+          <w:sz w:val="24"/>
+          <w:szCs w:val="24"/>
+        </w:rPr>
+        <w:t>Baixa Latência:</w:t>
+      </w:r>
+      <w:r>
+        <w:rPr>
+          <w:rFonts w:ascii="Arial" w:hAnsi="Arial" w:eastAsia="Arial" w:cs="Arial"/>
+          <w:sz w:val="24"/>
+          <w:szCs w:val="24"/>
+        </w:rPr>
+        <w:t xml:space="preserve"> Os bancos de dados não relacionais são otimizados para fornecer baixa latência em consultas, o que significa que as operações de leitura e gravação podem ser executadas rapidamente. Isso é crucial para uma plataforma como o Mercado Livre, onde os usuários esperam tempos de resposta rápidos ao navegar por produtos, fazer compras e interagir com o site.</w:t>
+      </w:r>
+    </w:p>
+    <w:p>
+      <w:pPr>
+        <w:pStyle w:val="Normal"/>
+        <w:spacing w:line="360" w:lineRule="auto"/>
+        <w:jc w:val="both"/>
+        <w:rPr>
+          <w:rFonts w:ascii="Arial" w:hAnsi="Arial" w:eastAsia="Arial" w:cs="Arial"/>
+          <w:sz w:val="24"/>
+          <w:szCs w:val="24"/>
+        </w:rPr>
+      </w:pPr>
+      <w:r>
+        <w:rPr>
+          <w:rFonts w:ascii="Arial" w:hAnsi="Arial" w:eastAsia="Arial" w:cs="Arial"/>
+          <w:b w:val="1"/>
+          <w:bCs w:val="1"/>
+          <w:sz w:val="24"/>
+          <w:szCs w:val="24"/>
+        </w:rPr>
+        <w:t>Estrutura Distribuída:</w:t>
+      </w:r>
+      <w:r>
+        <w:rPr>
+          <w:rFonts w:ascii="Arial" w:hAnsi="Arial" w:eastAsia="Arial" w:cs="Arial"/>
+          <w:sz w:val="24"/>
+          <w:szCs w:val="24"/>
+        </w:rPr>
+        <w:t xml:space="preserve"> Muitos bancos de dados não relacionais são projetados para funcionar em ambientes distribuídos, o que os torna altamente tolerantes a falhas. Isso significa que mesmo em caso de falha de hardware ou rede, o sistema continua operacional, garantindo a disponibilidade contínua dos serviços do Mercado Livre para os usuários.</w:t>
+      </w:r>
+    </w:p>
+    <w:p>
+      <w:pPr>
+        <w:pStyle w:val="Normal"/>
+        <w:spacing w:line="360" w:lineRule="auto"/>
+        <w:jc w:val="both"/>
+        <w:rPr>
+          <w:rFonts w:ascii="Arial" w:hAnsi="Arial" w:eastAsia="Arial" w:cs="Arial"/>
+          <w:sz w:val="24"/>
+          <w:szCs w:val="24"/>
+        </w:rPr>
+      </w:pPr>
+      <w:r>
+        <w:rPr>
+          <w:rFonts w:ascii="Arial" w:hAnsi="Arial" w:eastAsia="Arial" w:cs="Arial"/>
+          <w:b w:val="1"/>
+          <w:bCs w:val="1"/>
+          <w:sz w:val="24"/>
+          <w:szCs w:val="24"/>
+        </w:rPr>
+        <w:t>Baixo Custo de Manutenção:</w:t>
+      </w:r>
+      <w:r>
+        <w:rPr>
+          <w:rFonts w:ascii="Arial" w:hAnsi="Arial" w:eastAsia="Arial" w:cs="Arial"/>
+          <w:sz w:val="24"/>
+          <w:szCs w:val="24"/>
+        </w:rPr>
+        <w:t xml:space="preserve"> Em comparação com os bancos de dados relacionais tradicionais, os bancos de dados não relacionais muitas vezes têm um custo de manutenção mais baixo, principalmente devido à sua capacidade de escalar horizontalmente em hardware de baixo custo. Isso pode ser vantajoso para empresas como o Mercado Livre, que precisam lidar com grandes volumes de dados de forma econômica.</w:t>
+      </w:r>
+    </w:p>
+    <w:p>
+      <w:pPr>
+        <w:pStyle w:val="Normal"/>
+        <w:spacing w:line="360" w:lineRule="auto"/>
+        <w:ind w:firstLine="708"/>
+        <w:jc w:val="both"/>
+        <w:rPr>
+          <w:rFonts w:ascii="Arial" w:hAnsi="Arial" w:eastAsia="Arial" w:cs="Arial"/>
+          <w:sz w:val="24"/>
+          <w:szCs w:val="24"/>
+        </w:rPr>
+      </w:pPr>
+      <w:r>
+        <w:rPr>
+          <w:rFonts w:ascii="Arial" w:hAnsi="Arial" w:eastAsia="Arial" w:cs="Arial"/>
+          <w:sz w:val="24"/>
+          <w:szCs w:val="24"/>
+        </w:rPr>
+        <w:t>Em resumo, o uso de um banco de dados não relacional pelo Mercado Livre não só otimiza a rapidez das operações, mas também oferece escalabilidade, flexibilidade, baixa latência, tolerância a falhas e custos de manutenção reduzidos, tornando-o uma escolha ideal para uma plataforma de comércio eletrônico de grande escala.</w:t>
+      </w:r>
+    </w:p>
+    <w:p>
+      <w:pPr>
+        <w:pStyle w:val="Normal"/>
+        <w:spacing w:line="360" w:lineRule="auto"/>
+        <w:rPr>
+          <w:rFonts w:ascii="Arial" w:hAnsi="Arial" w:eastAsia="Arial" w:cs="Arial"/>
+          <w:sz w:val="24"/>
+          <w:szCs w:val="24"/>
+        </w:rPr>
+      </w:pPr>
+    </w:p>
+    <w:p>
+      <w:pPr>
+        <w:pStyle w:val="Normal"/>
+        <w:suppressLineNumbers w:val="0"/>
+        <w:bidi w:val="0"/>
+        <w:spacing w:before="0" w:beforeAutospacing="off" w:after="160" w:afterAutospacing="off" w:line="360" w:lineRule="auto"/>
+        <w:ind w:left="0" w:right="0"/>
+        <w:jc w:val="left"/>
+      </w:pPr>
+      <w:r>
+        <w:rPr>
+          <w:rFonts w:ascii="Arial" w:hAnsi="Arial" w:eastAsia="Arial" w:cs="Arial"/>
+          <w:b w:val="1"/>
+          <w:bCs w:val="1"/>
+          <w:sz w:val="28"/>
+          <w:szCs w:val="28"/>
+        </w:rPr>
+        <w:t>Biblioteca</w:t>
+      </w:r>
+    </w:p>
+    <w:p>
+      <w:pPr>
+        <w:pStyle w:val="Normal"/>
+        <w:suppressLineNumbers w:val="0"/>
+        <w:bidi w:val="0"/>
+        <w:spacing w:before="0" w:beforeAutospacing="off" w:after="160" w:afterAutospacing="off" w:line="360" w:lineRule="auto"/>
+        <w:ind w:left="0" w:right="0" w:firstLine="0"/>
+        <w:jc w:val="both"/>
+        <w:rPr>
+          <w:rFonts w:ascii="Arial" w:hAnsi="Arial" w:eastAsia="Arial" w:cs="Arial"/>
+          <w:sz w:val="24"/>
+          <w:szCs w:val="24"/>
+        </w:rPr>
+      </w:pPr>
+      <w:r>
+        <w:rPr>
+          <w:rFonts w:ascii="Arial" w:hAnsi="Arial" w:eastAsia="Arial" w:cs="Arial"/>
+          <w:b w:val="1"/>
+          <w:bCs w:val="1"/>
+          <w:sz w:val="24"/>
+          <w:szCs w:val="24"/>
+        </w:rPr>
+        <w:t>Tabelas</w:t>
+      </w:r>
+      <w:r>
+        <w:rPr>
+          <w:rFonts w:ascii="Arial" w:hAnsi="Arial" w:eastAsia="Arial" w:cs="Arial"/>
+          <w:sz w:val="24"/>
+          <w:szCs w:val="24"/>
+        </w:rPr>
+        <w:t>: Autor, Empréstimo, Livro, Usuário</w:t>
+      </w:r>
+    </w:p>
+    <w:p>
+      <w:pPr>
+        <w:pStyle w:val="Normal"/>
+        <w:spacing w:line="360" w:lineRule="auto"/>
+        <w:rPr>
+          <w:rFonts w:ascii="Arial" w:hAnsi="Arial" w:eastAsia="Arial" w:cs="Arial"/>
+          <w:b w:val="0"/>
+          <w:bCs w:val="0"/>
+          <w:sz w:val="24"/>
+          <w:szCs w:val="24"/>
+        </w:rPr>
+      </w:pPr>
+      <w:r>
+        <w:rPr>
+          <w:rFonts w:ascii="Arial" w:hAnsi="Arial" w:eastAsia="Arial" w:cs="Arial"/>
+          <w:b w:val="0"/>
+          <w:bCs w:val="0"/>
+          <w:sz w:val="24"/>
+          <w:szCs w:val="24"/>
+        </w:rPr>
+        <w:t>Relacional:</w:t>
+      </w:r>
+    </w:p>
+    <w:p>
+      <w:pPr>
+        <w:pStyle w:val="Normal"/>
+        <w:spacing w:line="360" w:lineRule="auto"/>
         <w:jc w:val="center"/>
-      </w:pPr>
-      <w:r>
-        <w:rPr/>
-        <w:t>Luiz Felipe dos Santos</w:t>
-      </w:r>
+        <w:rPr>
+          <w:rFonts w:ascii="Arial" w:hAnsi="Arial" w:eastAsia="Arial" w:cs="Arial"/>
+          <w:b w:val="0"/>
+          <w:bCs w:val="0"/>
+          <w:sz w:val="24"/>
+          <w:szCs w:val="24"/>
+        </w:rPr>
+      </w:pPr>
+      <w:r>
+        <w:drawing>
+          <wp:inline wp14:editId="050AF3E4" wp14:anchorId="622C0D8A">
+            <wp:extent cx="5724524" cy="2238375"/>
+            <wp:effectExtent l="0" t="0" r="0" b="0"/>
+            <wp:docPr id="761149315" name="" title=""/>
+            <wp:cNvGraphicFramePr>
+              <a:graphicFrameLocks noChangeAspect="1"/>
+            </wp:cNvGraphicFramePr>
+            <a:graphic>
+              <a:graphicData uri="http://schemas.openxmlformats.org/drawingml/2006/picture">
+                <pic:pic>
+                  <pic:nvPicPr>
+                    <pic:cNvPr id="0" name=""/>
+                    <pic:cNvPicPr/>
+                  </pic:nvPicPr>
+                  <pic:blipFill>
+                    <a:blip r:embed="R0375369f5dfa44c9">
+                      <a:extLst>
+                        <a:ext xmlns:a="http://schemas.openxmlformats.org/drawingml/2006/main" uri="{28A0092B-C50C-407E-A947-70E740481C1C}">
+                          <a14:useLocalDpi val="0"/>
+                        </a:ext>
+                      </a:extLst>
+                    </a:blip>
+                    <a:stretch>
+                      <a:fillRect/>
+                    </a:stretch>
+                  </pic:blipFill>
+                  <pic:spPr>
+                    <a:xfrm>
+                      <a:off x="0" y="0"/>
+                      <a:ext cx="5724524" cy="2238375"/>
+                    </a:xfrm>
+                    <a:prstGeom prst="rect">
+                      <a:avLst/>
+                    </a:prstGeom>
+                  </pic:spPr>
+                </pic:pic>
+              </a:graphicData>
+            </a:graphic>
+          </wp:inline>
+        </w:drawing>
+      </w:r>
+    </w:p>
+    <w:p>
+      <w:pPr>
+        <w:pStyle w:val="Normal"/>
+        <w:spacing w:line="360" w:lineRule="auto"/>
+        <w:rPr>
+          <w:rFonts w:ascii="Arial" w:hAnsi="Arial" w:eastAsia="Arial" w:cs="Arial"/>
+          <w:b w:val="0"/>
+          <w:bCs w:val="0"/>
+          <w:sz w:val="24"/>
+          <w:szCs w:val="24"/>
+        </w:rPr>
+      </w:pPr>
+      <w:r>
+        <w:rPr>
+          <w:rFonts w:ascii="Arial" w:hAnsi="Arial" w:eastAsia="Arial" w:cs="Arial"/>
+          <w:b w:val="0"/>
+          <w:bCs w:val="0"/>
+          <w:sz w:val="24"/>
+          <w:szCs w:val="24"/>
+        </w:rPr>
+        <w:t>Não Relacional:</w:t>
+      </w:r>
+    </w:p>
+    <w:p>
+      <w:pPr>
+        <w:pStyle w:val="Normal"/>
+        <w:spacing w:line="360" w:lineRule="auto"/>
+        <w:rPr>
+          <w:rFonts w:ascii="Arial" w:hAnsi="Arial" w:eastAsia="Arial" w:cs="Arial"/>
+          <w:sz w:val="24"/>
+          <w:szCs w:val="24"/>
+        </w:rPr>
+      </w:pPr>
+    </w:p>
+    <w:p>
+      <w:r>
+        <w:br w:type="page"/>
+      </w:r>
+    </w:p>
+    <w:p>
+      <w:pPr>
+        <w:pStyle w:val="Normal"/>
+        <w:spacing w:line="360" w:lineRule="auto"/>
+        <w:ind w:firstLine="708"/>
+        <w:jc w:val="both"/>
+      </w:pPr>
+      <w:r>
+        <w:rPr>
+          <w:rFonts w:ascii="Arial" w:hAnsi="Arial" w:eastAsia="Arial" w:cs="Arial"/>
+          <w:sz w:val="24"/>
+          <w:szCs w:val="24"/>
+        </w:rPr>
+        <w:t>Uma biblioteca é um ambiente onde a integridade e a organização dos dados são fundamentais para garantir o bom funcionamento de suas operações. Nesse contexto, um banco de dados relacional é a escolha mais adequada devido a várias razões:</w:t>
+      </w:r>
+    </w:p>
+    <w:p>
+      <w:pPr>
+        <w:pStyle w:val="Normal"/>
+        <w:spacing w:line="360" w:lineRule="auto"/>
+        <w:jc w:val="both"/>
+      </w:pPr>
+      <w:r>
+        <w:rPr>
+          <w:rFonts w:ascii="Arial" w:hAnsi="Arial" w:eastAsia="Arial" w:cs="Arial"/>
+          <w:b w:val="1"/>
+          <w:bCs w:val="1"/>
+          <w:sz w:val="24"/>
+          <w:szCs w:val="24"/>
+        </w:rPr>
+        <w:t>Integridade Referencial:</w:t>
+      </w:r>
+      <w:r>
+        <w:rPr>
+          <w:rFonts w:ascii="Arial" w:hAnsi="Arial" w:eastAsia="Arial" w:cs="Arial"/>
+          <w:sz w:val="24"/>
+          <w:szCs w:val="24"/>
+        </w:rPr>
+        <w:t xml:space="preserve"> Em uma biblioteca, é essencial manter a integridade referencial entre diferentes entidades de dados, como livros, autores, empréstimos e usuários. Um banco de dados relacional permite definir relações entre essas entidades por meio de chaves estrangeiras, garantindo a consistência e a precisão dos dados.</w:t>
+      </w:r>
+    </w:p>
+    <w:p>
+      <w:pPr>
+        <w:pStyle w:val="Normal"/>
+        <w:spacing w:line="360" w:lineRule="auto"/>
+        <w:jc w:val="both"/>
+      </w:pPr>
+      <w:r>
+        <w:rPr>
+          <w:rFonts w:ascii="Arial" w:hAnsi="Arial" w:eastAsia="Arial" w:cs="Arial"/>
+          <w:b w:val="1"/>
+          <w:bCs w:val="1"/>
+          <w:sz w:val="24"/>
+          <w:szCs w:val="24"/>
+        </w:rPr>
+        <w:t>Normalização de Dados:</w:t>
+      </w:r>
+      <w:r>
+        <w:rPr>
+          <w:rFonts w:ascii="Arial" w:hAnsi="Arial" w:eastAsia="Arial" w:cs="Arial"/>
+          <w:sz w:val="24"/>
+          <w:szCs w:val="24"/>
+        </w:rPr>
+        <w:t xml:space="preserve"> Os princípios de normalização em bancos de dados relacionais ajudam a reduzir a redundância e a inconsistência dos dados, o que é crucial em uma biblioteca onde a precisão das informações é fundamental. Isso permite uma melhor organização e gerenciamento dos dados, facilitando consultas e análises.</w:t>
+      </w:r>
+    </w:p>
+    <w:p>
+      <w:pPr>
+        <w:pStyle w:val="Normal"/>
+        <w:spacing w:line="360" w:lineRule="auto"/>
+        <w:jc w:val="both"/>
+      </w:pPr>
+      <w:r>
+        <w:rPr>
+          <w:rFonts w:ascii="Arial" w:hAnsi="Arial" w:eastAsia="Arial" w:cs="Arial"/>
+          <w:b w:val="1"/>
+          <w:bCs w:val="1"/>
+          <w:sz w:val="24"/>
+          <w:szCs w:val="24"/>
+        </w:rPr>
+        <w:t xml:space="preserve">Suporte a Transações ACID: </w:t>
+      </w:r>
+      <w:r>
+        <w:rPr>
+          <w:rFonts w:ascii="Arial" w:hAnsi="Arial" w:eastAsia="Arial" w:cs="Arial"/>
+          <w:sz w:val="24"/>
+          <w:szCs w:val="24"/>
+        </w:rPr>
+        <w:t>As transações ACID (Atomicidade, Consistência, Isolamento, Durabilidade) são essenciais em um ambiente de biblioteca, onde é necessário garantir que as operações de empréstimo, devolução e atualização de dados sejam realizadas de forma confiável e segura. Um banco de dados relacional oferece suporte nativo a transações ACID, garantindo a consistência dos dados mesmo em caso de falhas.</w:t>
+      </w:r>
+    </w:p>
+    <w:p>
+      <w:pPr>
+        <w:pStyle w:val="Normal"/>
+        <w:spacing w:line="360" w:lineRule="auto"/>
+        <w:jc w:val="both"/>
+      </w:pPr>
+      <w:r>
+        <w:rPr>
+          <w:rFonts w:ascii="Arial" w:hAnsi="Arial" w:eastAsia="Arial" w:cs="Arial"/>
+          <w:b w:val="1"/>
+          <w:bCs w:val="1"/>
+          <w:sz w:val="24"/>
+          <w:szCs w:val="24"/>
+        </w:rPr>
+        <w:t>Consultas Complexas e Relacionais:</w:t>
+      </w:r>
+      <w:r>
+        <w:rPr>
+          <w:rFonts w:ascii="Arial" w:hAnsi="Arial" w:eastAsia="Arial" w:cs="Arial"/>
+          <w:sz w:val="24"/>
+          <w:szCs w:val="24"/>
+        </w:rPr>
+        <w:t xml:space="preserve"> As consultas em um banco de dados relacional permitem realizar operações complexas que envolvem múltiplas tabelas e relacionamentos. Isso é especialmente útil em uma biblioteca, onde é comum realizar consultas que envolvem informações sobre livros, autores, usuários e histórico de empréstimos.</w:t>
+      </w:r>
+    </w:p>
+    <w:p>
+      <w:pPr>
+        <w:pStyle w:val="Normal"/>
+        <w:spacing w:line="360" w:lineRule="auto"/>
+        <w:jc w:val="both"/>
+      </w:pPr>
+      <w:r>
+        <w:rPr>
+          <w:rFonts w:ascii="Arial" w:hAnsi="Arial" w:eastAsia="Arial" w:cs="Arial"/>
+          <w:b w:val="1"/>
+          <w:bCs w:val="1"/>
+          <w:sz w:val="24"/>
+          <w:szCs w:val="24"/>
+        </w:rPr>
+        <w:t>Segurança e Controle de Acesso:</w:t>
+      </w:r>
+      <w:r>
+        <w:rPr>
+          <w:rFonts w:ascii="Arial" w:hAnsi="Arial" w:eastAsia="Arial" w:cs="Arial"/>
+          <w:sz w:val="24"/>
+          <w:szCs w:val="24"/>
+        </w:rPr>
+        <w:t xml:space="preserve"> Um banco de dados relacional oferece recursos avançados de segurança e controle de acesso, permitindo definir permissões específicas para diferentes usuários e grupos. Isso é importante em uma biblioteca, onde é necessário controlar quem pode acessar, modificar e excluir informações sensíveis, como dados de usuários e registros de empréstimos.</w:t>
+      </w:r>
+    </w:p>
+    <w:p>
+      <w:pPr>
+        <w:pStyle w:val="Normal"/>
+        <w:spacing w:line="360" w:lineRule="auto"/>
+        <w:ind w:firstLine="708"/>
+        <w:jc w:val="both"/>
+      </w:pPr>
+      <w:r>
+        <w:rPr>
+          <w:rFonts w:ascii="Arial" w:hAnsi="Arial" w:eastAsia="Arial" w:cs="Arial"/>
+          <w:sz w:val="24"/>
+          <w:szCs w:val="24"/>
+        </w:rPr>
+        <w:t>Em suma, um banco de dados relacional oferece vantagens significativas para uma biblioteca, incluindo integridade referencial, normalização de dados, suporte a transações ACID, consultas complexas e relacionais, além de recursos avançados de segurança e controle de acesso. Essas características tornam o modelo de dados relacional a escolha ideal para garantir a eficiência, precisão e segurança das operações em uma biblioteca.</w:t>
+      </w:r>
+    </w:p>
+    <w:p>
+      <w:pPr>
+        <w:pStyle w:val="Normal"/>
+        <w:spacing w:line="360" w:lineRule="auto"/>
+        <w:rPr>
+          <w:rFonts w:ascii="Arial" w:hAnsi="Arial" w:eastAsia="Arial" w:cs="Arial"/>
+          <w:sz w:val="24"/>
+          <w:szCs w:val="24"/>
+        </w:rPr>
+      </w:pPr>
     </w:p>
     <w:sectPr>
       <w:pgSz w:w="11906" w:h="16838" w:orient="portrait"/>
       <w:pgMar w:top="1440" w:right="1440" w:bottom="1440" w:left="1440" w:header="720" w:footer="720" w:gutter="0"/>
       <w:cols w:space="720"/>
       <w:docGrid w:linePitch="360"/>
-      <w:headerReference w:type="default" r:id="R8c8d09a1b9264505"/>
-      <w:footerReference w:type="default" r:id="Rf56e73fd6f8442c8"/>
+      <w:headerReference w:type="default" r:id="R2d0d88c02b7e4813"/>
+      <w:footerReference w:type="default" r:id="R362a8e8bac0744e8"/>
     </w:sectPr>
   </w:body>
 </w:document>
@@ -280,15 +1422,18 @@
   </w:tbl>
   <w:p>
     <w:pPr>
-      <w:pStyle w:val="Footer"/>
       <w:bidi w:val="0"/>
+      <w:rPr>
+        <w:b w:val="1"/>
+        <w:bCs w:val="1"/>
+      </w:rPr>
     </w:pPr>
   </w:p>
 </w:ftr>
 </file>
 
 <file path=word/header.xml><?xml version="1.0" encoding="utf-8"?>
-<w:hdr xmlns:w14="http://schemas.microsoft.com/office/word/2010/wordml" xmlns:w="http://schemas.openxmlformats.org/wordprocessingml/2006/main">
+<w:hdr xmlns:w14="http://schemas.microsoft.com/office/word/2010/wordml" xmlns:wp="http://schemas.openxmlformats.org/drawingml/2006/wordprocessingDrawing" xmlns:wp14="http://schemas.microsoft.com/office/word/2010/wordprocessingDrawing" xmlns:a="http://schemas.openxmlformats.org/drawingml/2006/main" xmlns:pic="http://schemas.openxmlformats.org/drawingml/2006/picture" xmlns:r="http://schemas.openxmlformats.org/officeDocument/2006/relationships" xmlns:a14="http://schemas.microsoft.com/office/drawing/2010/main" xmlns:w="http://schemas.openxmlformats.org/wordprocessingml/2006/main">
   <w:tbl>
     <w:tblPr>
       <w:tblStyle w:val="TableNormal"/>
@@ -353,9 +1498,64 @@
     <w:pPr>
       <w:pStyle w:val="Header"/>
       <w:bidi w:val="0"/>
+      <w:ind w:left="7788" w:firstLine="0"/>
     </w:pPr>
+    <w:r>
+      <w:drawing>
+        <wp:inline wp14:editId="036C49D9" wp14:anchorId="43F1A8CE">
+          <wp:extent cx="1030672" cy="494723"/>
+          <wp:effectExtent l="0" t="0" r="0" b="0"/>
+          <wp:docPr id="199397968" name="" title=""/>
+          <wp:cNvGraphicFramePr>
+            <a:graphicFrameLocks noChangeAspect="1"/>
+          </wp:cNvGraphicFramePr>
+          <a:graphic>
+            <a:graphicData uri="http://schemas.openxmlformats.org/drawingml/2006/picture">
+              <pic:pic>
+                <pic:nvPicPr>
+                  <pic:cNvPr id="0" name=""/>
+                  <pic:cNvPicPr/>
+                </pic:nvPicPr>
+                <pic:blipFill>
+                  <a:blip r:embed="Reb69fc61628245ec">
+                    <a:extLst>
+                      <a:ext xmlns:a="http://schemas.openxmlformats.org/drawingml/2006/main" uri="{28A0092B-C50C-407E-A947-70E740481C1C}">
+                        <a14:useLocalDpi val="0"/>
+                      </a:ext>
+                    </a:extLst>
+                  </a:blip>
+                  <a:stretch>
+                    <a:fillRect/>
+                  </a:stretch>
+                </pic:blipFill>
+                <pic:spPr>
+                  <a:xfrm>
+                    <a:off x="0" y="0"/>
+                    <a:ext cx="1030672" cy="494723"/>
+                  </a:xfrm>
+                  <a:prstGeom prst="rect">
+                    <a:avLst/>
+                  </a:prstGeom>
+                </pic:spPr>
+              </pic:pic>
+            </a:graphicData>
+          </a:graphic>
+        </wp:inline>
+      </w:drawing>
+    </w:r>
   </w:p>
 </w:hdr>
+</file>
+
+<file path=word/intelligence2.xml><?xml version="1.0" encoding="utf-8"?>
+<int2:intelligence xmlns:int2="http://schemas.microsoft.com/office/intelligence/2020/intelligence">
+  <int2:observations>
+    <int2:textHash int2:hashCode="5sX21x/VzHGuBU" int2:id="DM2qvl25">
+      <int2:state int2:type="AugLoop_Text_Critique" int2:value="Rejected"/>
+    </int2:textHash>
+  </int2:observations>
+  <int2:intelligenceSettings/>
+</int2:intelligence>
 </file>
 
 <file path=word/styles.xml><?xml version="1.0" encoding="utf-8"?>
@@ -825,26 +2025,6 @@
       <w:spacing xmlns:w="http://schemas.openxmlformats.org/wordprocessingml/2006/main" w:after="0" w:line="240" w:lineRule="auto"/>
     </w:pPr>
   </w:style>
-  <w:style xmlns:w14="http://schemas.microsoft.com/office/word/2010/wordml" xmlns:mc="http://schemas.openxmlformats.org/markup-compatibility/2006" xmlns:w="http://schemas.openxmlformats.org/wordprocessingml/2006/main" w:type="character" w:styleId="FooterChar" w:customStyle="1" mc:Ignorable="w14">
-    <w:name xmlns:w="http://schemas.openxmlformats.org/wordprocessingml/2006/main" w:val="Footer Char"/>
-    <w:basedOn xmlns:w="http://schemas.openxmlformats.org/wordprocessingml/2006/main" w:val="DefaultParagraphFont"/>
-    <w:link xmlns:w="http://schemas.openxmlformats.org/wordprocessingml/2006/main" w:val="Footer"/>
-    <w:uiPriority xmlns:w="http://schemas.openxmlformats.org/wordprocessingml/2006/main" w:val="99"/>
-  </w:style>
-  <w:style xmlns:w14="http://schemas.microsoft.com/office/word/2010/wordml" xmlns:mc="http://schemas.openxmlformats.org/markup-compatibility/2006" xmlns:w="http://schemas.openxmlformats.org/wordprocessingml/2006/main" w:type="paragraph" w:styleId="Footer" mc:Ignorable="w14">
-    <w:name xmlns:w="http://schemas.openxmlformats.org/wordprocessingml/2006/main" w:val="footer"/>
-    <w:basedOn xmlns:w="http://schemas.openxmlformats.org/wordprocessingml/2006/main" w:val="Normal"/>
-    <w:link xmlns:w="http://schemas.openxmlformats.org/wordprocessingml/2006/main" w:val="FooterChar"/>
-    <w:uiPriority xmlns:w="http://schemas.openxmlformats.org/wordprocessingml/2006/main" w:val="99"/>
-    <w:unhideWhenUsed xmlns:w="http://schemas.openxmlformats.org/wordprocessingml/2006/main"/>
-    <w:pPr xmlns:w="http://schemas.openxmlformats.org/wordprocessingml/2006/main">
-      <w:tabs xmlns:w="http://schemas.openxmlformats.org/wordprocessingml/2006/main">
-        <w:tab w:val="center" w:pos="4680"/>
-        <w:tab w:val="right" w:pos="9360"/>
-      </w:tabs>
-      <w:spacing xmlns:w="http://schemas.openxmlformats.org/wordprocessingml/2006/main" w:after="0" w:line="240" w:lineRule="auto"/>
-    </w:pPr>
-  </w:style>
 </w:styles>
 </file>
 

</xml_diff>